<commit_message>
add fitur edit pegawai
</commit_message>
<xml_diff>
--- a/src/public/template/kuitansi.docx
+++ b/src/public/template/kuitansi.docx
@@ -1073,7 +1073,25 @@
                 <w:szCs w:val="22"/>
                 <w:lang w:val="sv-SE"/>
               </w:rPr>
-              <w:t>Belanja {jenisPerjalanan} dalam rangka {untuk} ke {tempatSpd1} {tempatSpd2} {tempatSpd3}, sub kegiatan {subKegiatan} tahun anggaran {tahun}.</w:t>
+              <w:t>Belanja {jenisPerjalanan} dalam rangka {untuk} ke {tempatSpd1} {tempatSpd2} {tempatSpd3}, sub kegiatan {subKegiatan} tahun anggaran {tahun}</w:t>
+            </w:r>
+            <w:r>
+              <w:rPr>
+                <w:rFonts w:ascii="Arial" w:hAnsi="Arial" w:cs="Arial"/>
+                <w:sz w:val="22"/>
+                <w:szCs w:val="22"/>
+                <w:lang w:val="sv-SE"/>
+              </w:rPr>
+              <w:t xml:space="preserve"> {untukPembayaran}</w:t>
+            </w:r>
+            <w:r>
+              <w:rPr>
+                <w:rFonts w:ascii="Arial" w:hAnsi="Arial" w:cs="Arial"/>
+                <w:sz w:val="22"/>
+                <w:szCs w:val="22"/>
+                <w:lang w:val="sv-SE"/>
+              </w:rPr>
+              <w:t>.</w:t>
             </w:r>
             <w:r>
               <w:rPr>
@@ -1728,7 +1746,7 @@
                 <w:szCs w:val="22"/>
                 <w:lang w:val="sv-SE"/>
               </w:rPr>
-              <w:t>Pengguna Anggaran</w:t>
+              <w:t>{KPAJabatan}</w:t>
             </w:r>
           </w:p>
         </w:tc>
@@ -1773,7 +1791,7 @@
                 <w:szCs w:val="22"/>
                 <w:lang w:val="sv-SE"/>
               </w:rPr>
-              <w:t>Bendahara Pengeluaran Pembantu</w:t>
+              <w:t>{bendaharaJabatan}</w:t>
             </w:r>
           </w:p>
         </w:tc>
@@ -2319,47 +2337,7 @@
                 <w:szCs w:val="22"/>
                 <w:lang w:val="en-US"/>
               </w:rPr>
-              <w:t xml:space="preserve">Lampiran </w:t>
-            </w:r>
-            <w:proofErr w:type="spellStart"/>
-            <w:r>
-              <w:rPr>
-                <w:rFonts w:ascii="Arial" w:hAnsi="Arial" w:cs="Arial"/>
-                <w:sz w:val="22"/>
-                <w:szCs w:val="22"/>
-                <w:lang w:val="en-US"/>
-              </w:rPr>
-              <w:t>Nomor</w:t>
-            </w:r>
-            <w:proofErr w:type="spellEnd"/>
-            <w:r>
-              <w:rPr>
-                <w:rFonts w:ascii="Arial" w:hAnsi="Arial" w:cs="Arial"/>
-                <w:sz w:val="22"/>
-                <w:szCs w:val="22"/>
-                <w:lang w:val="en-US"/>
-              </w:rPr>
-              <w:t xml:space="preserve"> {</w:t>
-            </w:r>
-            <w:proofErr w:type="spellStart"/>
-            <w:r>
-              <w:rPr>
-                <w:rFonts w:ascii="Arial" w:hAnsi="Arial" w:cs="Arial"/>
-                <w:sz w:val="22"/>
-                <w:szCs w:val="22"/>
-                <w:lang w:val="en-US"/>
-              </w:rPr>
-              <w:t>surat</w:t>
-            </w:r>
-            <w:proofErr w:type="spellEnd"/>
-            <w:r>
-              <w:rPr>
-                <w:rFonts w:ascii="Arial" w:hAnsi="Arial" w:cs="Arial"/>
-                <w:sz w:val="22"/>
-                <w:szCs w:val="22"/>
-                <w:lang w:val="en-US"/>
-              </w:rPr>
-              <w:t>}</w:t>
+              <w:t>Lampiran Nomor {surat}</w:t>
             </w:r>
           </w:p>
         </w:tc>
@@ -2427,27 +2405,7 @@
                 <w:szCs w:val="22"/>
                 <w:lang w:val="en-US"/>
               </w:rPr>
-              <w:t>{</w:t>
-            </w:r>
-            <w:proofErr w:type="spellStart"/>
-            <w:r>
-              <w:rPr>
-                <w:rFonts w:ascii="Arial" w:hAnsi="Arial" w:cs="Arial"/>
-                <w:sz w:val="22"/>
-                <w:szCs w:val="22"/>
-                <w:lang w:val="en-US"/>
-              </w:rPr>
-              <w:t>nomorSurat</w:t>
-            </w:r>
-            <w:proofErr w:type="spellEnd"/>
-            <w:r>
-              <w:rPr>
-                <w:rFonts w:ascii="Arial" w:hAnsi="Arial" w:cs="Arial"/>
-                <w:sz w:val="22"/>
-                <w:szCs w:val="22"/>
-                <w:lang w:val="en-US"/>
-              </w:rPr>
-              <w:t>}</w:t>
+              <w:t>{nomorSurat}</w:t>
             </w:r>
           </w:p>
         </w:tc>
@@ -2476,7 +2434,6 @@
                 <w:lang w:val="en-US"/>
               </w:rPr>
             </w:pPr>
-            <w:proofErr w:type="spellStart"/>
             <w:r>
               <w:rPr>
                 <w:rFonts w:ascii="Arial" w:hAnsi="Arial" w:cs="Arial"/>
@@ -2486,7 +2443,6 @@
               </w:rPr>
               <w:t>Tanggal</w:t>
             </w:r>
-            <w:proofErr w:type="spellEnd"/>
           </w:p>
         </w:tc>
         <w:tc>
@@ -2550,27 +2506,7 @@
                 <w:szCs w:val="22"/>
                 <w:lang w:val="en-US"/>
               </w:rPr>
-              <w:t>{</w:t>
-            </w:r>
-            <w:proofErr w:type="spellStart"/>
-            <w:r>
-              <w:rPr>
-                <w:rFonts w:ascii="Arial" w:hAnsi="Arial" w:cs="Arial"/>
-                <w:sz w:val="22"/>
-                <w:szCs w:val="22"/>
-                <w:lang w:val="en-US"/>
-              </w:rPr>
-              <w:t>tanggalPengajuan</w:t>
-            </w:r>
-            <w:proofErr w:type="spellEnd"/>
-            <w:r>
-              <w:rPr>
-                <w:rFonts w:ascii="Arial" w:hAnsi="Arial" w:cs="Arial"/>
-                <w:sz w:val="22"/>
-                <w:szCs w:val="22"/>
-                <w:lang w:val="en-US"/>
-              </w:rPr>
-              <w:t>}</w:t>
+              <w:t>{tanggalPengajuan}</w:t>
             </w:r>
           </w:p>
         </w:tc>
@@ -2872,7 +2808,6 @@
                 <w:lang w:val="en-US"/>
               </w:rPr>
             </w:pPr>
-            <w:proofErr w:type="spellStart"/>
             <w:r>
               <w:rPr>
                 <w:rFonts w:ascii="Arial" w:hAnsi="Arial" w:cs="Arial"/>
@@ -2884,7 +2819,6 @@
               </w:rPr>
               <w:t>Satuan</w:t>
             </w:r>
-            <w:proofErr w:type="spellEnd"/>
           </w:p>
         </w:tc>
         <w:tc>
@@ -3022,27 +2956,7 @@
                 <w:szCs w:val="22"/>
                 <w:lang w:val="en-US"/>
               </w:rPr>
-              <w:t>{</w:t>
-            </w:r>
-            <w:proofErr w:type="spellStart"/>
-            <w:r>
-              <w:rPr>
-                <w:rFonts w:ascii="Arial" w:hAnsi="Arial" w:cs="Arial"/>
-                <w:sz w:val="22"/>
-                <w:szCs w:val="22"/>
-                <w:lang w:val="en-US"/>
-              </w:rPr>
-              <w:t>jenis</w:t>
-            </w:r>
-            <w:proofErr w:type="spellEnd"/>
-            <w:r>
-              <w:rPr>
-                <w:rFonts w:ascii="Arial" w:hAnsi="Arial" w:cs="Arial"/>
-                <w:sz w:val="22"/>
-                <w:szCs w:val="22"/>
-                <w:lang w:val="en-US"/>
-              </w:rPr>
-              <w:t>}</w:t>
+              <w:t>{jenis}</w:t>
             </w:r>
           </w:p>
         </w:tc>
@@ -3130,27 +3044,7 @@
                 <w:szCs w:val="22"/>
                 <w:lang w:val="en-US"/>
               </w:rPr>
-              <w:t>{</w:t>
-            </w:r>
-            <w:proofErr w:type="spellStart"/>
-            <w:r>
-              <w:rPr>
-                <w:rFonts w:ascii="Arial" w:hAnsi="Arial" w:cs="Arial"/>
-                <w:sz w:val="22"/>
-                <w:szCs w:val="22"/>
-                <w:lang w:val="en-US"/>
-              </w:rPr>
-              <w:t>satuan</w:t>
-            </w:r>
-            <w:proofErr w:type="spellEnd"/>
-            <w:r>
-              <w:rPr>
-                <w:rFonts w:ascii="Arial" w:hAnsi="Arial" w:cs="Arial"/>
-                <w:sz w:val="22"/>
-                <w:szCs w:val="22"/>
-                <w:lang w:val="en-US"/>
-              </w:rPr>
-              <w:t>}</w:t>
+              <w:t>{satuan}</w:t>
             </w:r>
           </w:p>
         </w:tc>
@@ -3179,27 +3073,7 @@
                 <w:szCs w:val="22"/>
                 <w:lang w:val="en-US"/>
               </w:rPr>
-              <w:t>{</w:t>
-            </w:r>
-            <w:proofErr w:type="spellStart"/>
-            <w:r>
-              <w:rPr>
-                <w:rFonts w:ascii="Arial" w:hAnsi="Arial" w:cs="Arial"/>
-                <w:sz w:val="22"/>
-                <w:szCs w:val="22"/>
-                <w:lang w:val="en-US"/>
-              </w:rPr>
-              <w:t>harga</w:t>
-            </w:r>
-            <w:proofErr w:type="spellEnd"/>
-            <w:r>
-              <w:rPr>
-                <w:rFonts w:ascii="Arial" w:hAnsi="Arial" w:cs="Arial"/>
-                <w:sz w:val="22"/>
-                <w:szCs w:val="22"/>
-                <w:lang w:val="en-US"/>
-              </w:rPr>
-              <w:t>}</w:t>
+              <w:t>{harga}</w:t>
             </w:r>
           </w:p>
         </w:tc>
@@ -3228,27 +3102,7 @@
                 <w:szCs w:val="22"/>
                 <w:lang w:val="en-US"/>
               </w:rPr>
-              <w:t>{</w:t>
-            </w:r>
-            <w:proofErr w:type="spellStart"/>
-            <w:r>
-              <w:rPr>
-                <w:rFonts w:ascii="Arial" w:hAnsi="Arial" w:cs="Arial"/>
-                <w:sz w:val="22"/>
-                <w:szCs w:val="22"/>
-                <w:lang w:val="en-US"/>
-              </w:rPr>
-              <w:t>jumlah</w:t>
-            </w:r>
-            <w:proofErr w:type="spellEnd"/>
-            <w:r>
-              <w:rPr>
-                <w:rFonts w:ascii="Arial" w:hAnsi="Arial" w:cs="Arial"/>
-                <w:sz w:val="22"/>
-                <w:szCs w:val="22"/>
-                <w:lang w:val="en-US"/>
-              </w:rPr>
-              <w:t>} {/BPD}</w:t>
+              <w:t>{jumlah} {/BPD}</w:t>
             </w:r>
           </w:p>
         </w:tc>
@@ -3425,8 +3279,6 @@
                 <w:lang w:val="en-US"/>
               </w:rPr>
             </w:pPr>
-            <w:proofErr w:type="spellStart"/>
-            <w:proofErr w:type="gramStart"/>
             <w:r>
               <w:rPr>
                 <w:rFonts w:ascii="Arial" w:hAnsi="Arial" w:cs="Arial"/>
@@ -3445,36 +3297,14 @@
               </w:rPr>
               <w:t>erbilang</w:t>
             </w:r>
-            <w:proofErr w:type="spellEnd"/>
-            <w:r>
-              <w:rPr>
-                <w:rFonts w:ascii="Arial" w:hAnsi="Arial" w:cs="Arial"/>
-                <w:sz w:val="22"/>
-                <w:szCs w:val="22"/>
-                <w:lang w:val="en-US"/>
-              </w:rPr>
-              <w:t>: {</w:t>
-            </w:r>
-            <w:proofErr w:type="spellStart"/>
-            <w:proofErr w:type="gramEnd"/>
-            <w:r>
-              <w:rPr>
-                <w:rFonts w:ascii="Arial" w:hAnsi="Arial" w:cs="Arial"/>
-                <w:sz w:val="22"/>
-                <w:szCs w:val="22"/>
-                <w:lang w:val="en-US"/>
-              </w:rPr>
-              <w:t>terbilang</w:t>
-            </w:r>
-            <w:proofErr w:type="spellEnd"/>
-            <w:r>
-              <w:rPr>
-                <w:rFonts w:ascii="Arial" w:hAnsi="Arial" w:cs="Arial"/>
-                <w:sz w:val="22"/>
-                <w:szCs w:val="22"/>
-                <w:lang w:val="en-US"/>
-              </w:rPr>
-              <w:t>}</w:t>
+            <w:r>
+              <w:rPr>
+                <w:rFonts w:ascii="Arial" w:hAnsi="Arial" w:cs="Arial"/>
+                <w:sz w:val="22"/>
+                <w:szCs w:val="22"/>
+                <w:lang w:val="en-US"/>
+              </w:rPr>
+              <w:t>: {terbilang}</w:t>
             </w:r>
           </w:p>
         </w:tc>
@@ -3568,9 +3398,8 @@
                 <w:szCs w:val="22"/>
                 <w:lang w:val="en-US"/>
               </w:rPr>
-              <w:t xml:space="preserve">Tana </w:t>
-            </w:r>
-            <w:proofErr w:type="gramStart"/>
+              <w:t>Tana Paser,</w:t>
+            </w:r>
             <w:r>
               <w:rPr>
                 <w:rFonts w:ascii="Arial" w:hAnsi="Arial" w:cs="Arial"/>
@@ -3580,7 +3409,7 @@
                 <w:szCs w:val="22"/>
                 <w:lang w:val="en-US"/>
               </w:rPr>
-              <w:t>Paser,</w:t>
+              <w:t xml:space="preserve">                   </w:t>
             </w:r>
             <w:r>
               <w:rPr>
@@ -3591,54 +3420,7 @@
                 <w:szCs w:val="22"/>
                 <w:lang w:val="en-US"/>
               </w:rPr>
-              <w:t xml:space="preserve">   </w:t>
-            </w:r>
-            <w:proofErr w:type="gramEnd"/>
-            <w:r>
-              <w:rPr>
-                <w:rFonts w:ascii="Arial" w:hAnsi="Arial" w:cs="Arial"/>
-                <w:b w:val="0"/>
-                <w:bCs w:val="0"/>
-                <w:sz w:val="22"/>
-                <w:szCs w:val="22"/>
-                <w:lang w:val="en-US"/>
-              </w:rPr>
-              <w:t xml:space="preserve">                </w:t>
-            </w:r>
-            <w:r>
-              <w:rPr>
-                <w:rFonts w:ascii="Arial" w:hAnsi="Arial" w:cs="Arial"/>
-                <w:b w:val="0"/>
-                <w:bCs w:val="0"/>
-                <w:sz w:val="22"/>
-                <w:szCs w:val="22"/>
-                <w:lang w:val="en-US"/>
-              </w:rPr>
-              <w:t>{</w:t>
-            </w:r>
-            <w:proofErr w:type="spellStart"/>
-            <w:r>
-              <w:rPr>
-                <w:rFonts w:ascii="Arial" w:hAnsi="Arial" w:cs="Arial"/>
-                <w:b w:val="0"/>
-                <w:bCs w:val="0"/>
-                <w:sz w:val="22"/>
-                <w:szCs w:val="22"/>
-                <w:lang w:val="en-US"/>
-              </w:rPr>
-              <w:t>tahun</w:t>
-            </w:r>
-            <w:proofErr w:type="spellEnd"/>
-            <w:r>
-              <w:rPr>
-                <w:rFonts w:ascii="Arial" w:hAnsi="Arial" w:cs="Arial"/>
-                <w:b w:val="0"/>
-                <w:bCs w:val="0"/>
-                <w:sz w:val="22"/>
-                <w:szCs w:val="22"/>
-                <w:lang w:val="en-US"/>
-              </w:rPr>
-              <w:t>}</w:t>
+              <w:t>{tahun}</w:t>
             </w:r>
           </w:p>
         </w:tc>
@@ -3676,45 +3458,8 @@
                 <w:szCs w:val="22"/>
                 <w:lang w:val="en-US"/>
               </w:rPr>
-              <w:t xml:space="preserve">Telah </w:t>
-            </w:r>
-            <w:proofErr w:type="spellStart"/>
-            <w:r>
-              <w:rPr>
-                <w:rFonts w:ascii="Arial" w:hAnsi="Arial" w:cs="Arial"/>
-                <w:b w:val="0"/>
-                <w:bCs w:val="0"/>
-                <w:sz w:val="22"/>
-                <w:szCs w:val="22"/>
-                <w:lang w:val="en-US"/>
-              </w:rPr>
-              <w:t>dibayar</w:t>
-            </w:r>
-            <w:proofErr w:type="spellEnd"/>
-            <w:r>
-              <w:rPr>
-                <w:rFonts w:ascii="Arial" w:hAnsi="Arial" w:cs="Arial"/>
-                <w:b w:val="0"/>
-                <w:bCs w:val="0"/>
-                <w:sz w:val="22"/>
-                <w:szCs w:val="22"/>
-                <w:lang w:val="en-US"/>
-              </w:rPr>
-              <w:t xml:space="preserve"> </w:t>
-            </w:r>
-            <w:proofErr w:type="spellStart"/>
-            <w:r>
-              <w:rPr>
-                <w:rFonts w:ascii="Arial" w:hAnsi="Arial" w:cs="Arial"/>
-                <w:b w:val="0"/>
-                <w:bCs w:val="0"/>
-                <w:sz w:val="22"/>
-                <w:szCs w:val="22"/>
-                <w:lang w:val="en-US"/>
-              </w:rPr>
-              <w:t>sejumlah</w:t>
-            </w:r>
-            <w:proofErr w:type="spellEnd"/>
+              <w:t>Telah dibayar sejumlah</w:t>
+            </w:r>
           </w:p>
         </w:tc>
         <w:tc>
@@ -3941,7 +3686,6 @@
                 <w:lang w:val="en-US"/>
               </w:rPr>
             </w:pPr>
-            <w:proofErr w:type="spellStart"/>
             <w:r>
               <w:rPr>
                 <w:rFonts w:ascii="Arial" w:hAnsi="Arial" w:cs="Arial"/>
@@ -3951,9 +3695,8 @@
                 <w:szCs w:val="22"/>
                 <w:lang w:val="en-US"/>
               </w:rPr>
-              <w:t>Bendahara</w:t>
-            </w:r>
-            <w:proofErr w:type="spellEnd"/>
+              <w:t>{ben</w:t>
+            </w:r>
             <w:r>
               <w:rPr>
                 <w:rFonts w:ascii="Arial" w:hAnsi="Arial" w:cs="Arial"/>
@@ -3963,9 +3706,8 @@
                 <w:szCs w:val="22"/>
                 <w:lang w:val="en-US"/>
               </w:rPr>
-              <w:t xml:space="preserve"> </w:t>
-            </w:r>
-            <w:proofErr w:type="spellStart"/>
+              <w:t>daharaJabatan</w:t>
+            </w:r>
             <w:r>
               <w:rPr>
                 <w:rFonts w:ascii="Arial" w:hAnsi="Arial" w:cs="Arial"/>
@@ -3975,9 +3717,8 @@
                 <w:szCs w:val="22"/>
                 <w:lang w:val="en-US"/>
               </w:rPr>
-              <w:t>Pengeluaran</w:t>
-            </w:r>
-            <w:proofErr w:type="spellEnd"/>
+              <w:t>}</w:t>
+            </w:r>
             <w:r>
               <w:rPr>
                 <w:rFonts w:ascii="Arial" w:hAnsi="Arial" w:cs="Arial"/>
@@ -4042,31 +3783,7 @@
                 <w:szCs w:val="22"/>
                 <w:lang w:val="en-US"/>
               </w:rPr>
-              <w:t xml:space="preserve">Yang </w:t>
-            </w:r>
-            <w:proofErr w:type="spellStart"/>
-            <w:r>
-              <w:rPr>
-                <w:rFonts w:ascii="Arial" w:hAnsi="Arial" w:cs="Arial"/>
-                <w:b w:val="0"/>
-                <w:bCs w:val="0"/>
-                <w:sz w:val="22"/>
-                <w:szCs w:val="22"/>
-                <w:lang w:val="en-US"/>
-              </w:rPr>
-              <w:t>Menerima</w:t>
-            </w:r>
-            <w:proofErr w:type="spellEnd"/>
-            <w:r>
-              <w:rPr>
-                <w:rFonts w:ascii="Arial" w:hAnsi="Arial" w:cs="Arial"/>
-                <w:b w:val="0"/>
-                <w:bCs w:val="0"/>
-                <w:sz w:val="22"/>
-                <w:szCs w:val="22"/>
-                <w:lang w:val="en-US"/>
-              </w:rPr>
-              <w:t>,</w:t>
+              <w:t>Yang Menerima,</w:t>
             </w:r>
           </w:p>
         </w:tc>
@@ -4297,9 +4014,8 @@
                 <w:u w:val="single"/>
                 <w:lang w:val="en-US"/>
               </w:rPr>
-              <w:t>{</w:t>
-            </w:r>
-            <w:proofErr w:type="spellStart"/>
+              <w:t>{benda</w:t>
+            </w:r>
             <w:r>
               <w:rPr>
                 <w:rFonts w:ascii="Arial" w:hAnsi="Arial" w:cs="Arial"/>
@@ -4308,9 +4024,28 @@
                 <w:u w:val="single"/>
                 <w:lang w:val="en-US"/>
               </w:rPr>
-              <w:t>bendara</w:t>
-            </w:r>
-            <w:proofErr w:type="spellEnd"/>
+              <w:t>ha</w:t>
+            </w:r>
+            <w:r>
+              <w:rPr>
+                <w:rFonts w:ascii="Arial" w:hAnsi="Arial" w:cs="Arial"/>
+                <w:sz w:val="22"/>
+                <w:szCs w:val="22"/>
+                <w:u w:val="single"/>
+                <w:lang w:val="en-US"/>
+              </w:rPr>
+              <w:t>ra</w:t>
+            </w:r>
+            <w:r>
+              <w:rPr>
+                <w:rFonts w:ascii="Arial" w:hAnsi="Arial" w:cs="Arial"/>
+                <w:sz w:val="22"/>
+                <w:szCs w:val="22"/>
+                <w:u w:val="single"/>
+                <w:lang w:val="en-US"/>
+              </w:rPr>
+              <w:t>Nama</w:t>
+            </w:r>
             <w:r>
               <w:rPr>
                 <w:rFonts w:ascii="Arial" w:hAnsi="Arial" w:cs="Arial"/>
@@ -4374,33 +4109,7 @@
                 <w:u w:val="single"/>
                 <w:lang w:val="en-US"/>
               </w:rPr>
-              <w:t>{</w:t>
-            </w:r>
-            <w:proofErr w:type="spellStart"/>
-            <w:r>
-              <w:rPr>
-                <w:rFonts w:ascii="Arial" w:hAnsi="Arial" w:cs="Arial"/>
-                <w:b/>
-                <w:bCs/>
-                <w:sz w:val="22"/>
-                <w:szCs w:val="22"/>
-                <w:u w:val="single"/>
-                <w:lang w:val="en-US"/>
-              </w:rPr>
-              <w:t>pegawaiNama</w:t>
-            </w:r>
-            <w:proofErr w:type="spellEnd"/>
-            <w:r>
-              <w:rPr>
-                <w:rFonts w:ascii="Arial" w:hAnsi="Arial" w:cs="Arial"/>
-                <w:b/>
-                <w:bCs/>
-                <w:sz w:val="22"/>
-                <w:szCs w:val="22"/>
-                <w:u w:val="single"/>
-                <w:lang w:val="en-US"/>
-              </w:rPr>
-              <w:t>}</w:t>
+              <w:t>{pegawaiNama}</w:t>
             </w:r>
           </w:p>
         </w:tc>
@@ -4452,7 +4161,6 @@
               </w:rPr>
               <w:t>{</w:t>
             </w:r>
-            <w:proofErr w:type="spellStart"/>
             <w:r>
               <w:rPr>
                 <w:rFonts w:ascii="Arial" w:hAnsi="Arial" w:cs="Arial"/>
@@ -4462,9 +4170,8 @@
                 <w:szCs w:val="22"/>
                 <w:lang w:val="en-US"/>
               </w:rPr>
-              <w:t>nipBendahara</w:t>
-            </w:r>
-            <w:proofErr w:type="spellEnd"/>
+              <w:t>bendaharaNip</w:t>
+            </w:r>
             <w:r>
               <w:rPr>
                 <w:rFonts w:ascii="Arial" w:hAnsi="Arial" w:cs="Arial"/>
@@ -4532,27 +4239,7 @@
                 <w:szCs w:val="22"/>
                 <w:lang w:val="en-US"/>
               </w:rPr>
-              <w:t>{</w:t>
-            </w:r>
-            <w:proofErr w:type="spellStart"/>
-            <w:r>
-              <w:rPr>
-                <w:rFonts w:ascii="Arial" w:hAnsi="Arial" w:cs="Arial"/>
-                <w:sz w:val="22"/>
-                <w:szCs w:val="22"/>
-                <w:lang w:val="en-US"/>
-              </w:rPr>
-              <w:t>pegawaiNip</w:t>
-            </w:r>
-            <w:proofErr w:type="spellEnd"/>
-            <w:r>
-              <w:rPr>
-                <w:rFonts w:ascii="Arial" w:hAnsi="Arial" w:cs="Arial"/>
-                <w:sz w:val="22"/>
-                <w:szCs w:val="22"/>
-                <w:lang w:val="en-US"/>
-              </w:rPr>
-              <w:t>}</w:t>
+              <w:t>{pegawaiNip}</w:t>
             </w:r>
           </w:p>
         </w:tc>
@@ -5019,7 +4706,6 @@
                 <w:lang w:val="en-US"/>
               </w:rPr>
             </w:pPr>
-            <w:proofErr w:type="spellStart"/>
             <w:r>
               <w:rPr>
                 <w:rFonts w:ascii="Arial" w:hAnsi="Arial" w:cs="Arial"/>
@@ -5029,33 +4715,8 @@
                 <w:szCs w:val="22"/>
                 <w:lang w:val="en-US"/>
               </w:rPr>
-              <w:t>Pengguna</w:t>
-            </w:r>
-            <w:proofErr w:type="spellEnd"/>
-            <w:r>
-              <w:rPr>
-                <w:rFonts w:ascii="Arial" w:hAnsi="Arial" w:cs="Arial"/>
-                <w:b w:val="0"/>
-                <w:bCs w:val="0"/>
-                <w:sz w:val="22"/>
-                <w:szCs w:val="22"/>
-                <w:lang w:val="en-US"/>
-              </w:rPr>
-              <w:t xml:space="preserve"> </w:t>
-            </w:r>
-            <w:proofErr w:type="spellStart"/>
-            <w:r>
-              <w:rPr>
-                <w:rFonts w:ascii="Arial" w:hAnsi="Arial" w:cs="Arial"/>
-                <w:b w:val="0"/>
-                <w:bCs w:val="0"/>
-                <w:sz w:val="22"/>
-                <w:szCs w:val="22"/>
-                <w:lang w:val="en-US"/>
-              </w:rPr>
-              <w:t>Anggaran</w:t>
-            </w:r>
-            <w:proofErr w:type="spellEnd"/>
+              <w:t>{KPAJabatan}</w:t>
+            </w:r>
           </w:p>
         </w:tc>
       </w:tr>
@@ -5171,7 +4832,6 @@
               </w:rPr>
               <w:t>{</w:t>
             </w:r>
-            <w:proofErr w:type="spellStart"/>
             <w:r>
               <w:rPr>
                 <w:rFonts w:ascii="Arial" w:hAnsi="Arial" w:cs="Arial"/>
@@ -5190,18 +4850,7 @@
                 <w:u w:val="single"/>
                 <w:lang w:val="en-US"/>
               </w:rPr>
-              <w:t>Nama</w:t>
-            </w:r>
-            <w:proofErr w:type="spellEnd"/>
-            <w:r>
-              <w:rPr>
-                <w:rFonts w:ascii="Arial" w:hAnsi="Arial" w:cs="Arial"/>
-                <w:sz w:val="22"/>
-                <w:szCs w:val="22"/>
-                <w:u w:val="single"/>
-                <w:lang w:val="en-US"/>
-              </w:rPr>
-              <w:t>}</w:t>
+              <w:t>Nama}</w:t>
             </w:r>
           </w:p>
         </w:tc>
@@ -5253,7 +4902,6 @@
               </w:rPr>
               <w:t>{</w:t>
             </w:r>
-            <w:proofErr w:type="spellStart"/>
             <w:r>
               <w:rPr>
                 <w:rFonts w:ascii="Arial" w:hAnsi="Arial" w:cs="Arial"/>
@@ -5274,19 +4922,7 @@
                 <w:szCs w:val="22"/>
                 <w:lang w:val="en-US"/>
               </w:rPr>
-              <w:t>Nip</w:t>
-            </w:r>
-            <w:proofErr w:type="spellEnd"/>
-            <w:r>
-              <w:rPr>
-                <w:rFonts w:ascii="Arial" w:hAnsi="Arial" w:cs="Arial"/>
-                <w:b w:val="0"/>
-                <w:bCs w:val="0"/>
-                <w:sz w:val="22"/>
-                <w:szCs w:val="22"/>
-                <w:lang w:val="en-US"/>
-              </w:rPr>
-              <w:t>}</w:t>
+              <w:t>Nip}</w:t>
             </w:r>
           </w:p>
         </w:tc>
@@ -5932,437 +5568,13 @@
           <w:szCs w:val="22"/>
         </w:rPr>
       </w:pPr>
-      <w:proofErr w:type="spellStart"/>
       <w:r>
         <w:rPr>
           <w:rFonts w:ascii="Arial" w:hAnsi="Arial" w:cs="Arial"/>
           <w:sz w:val="22"/>
           <w:szCs w:val="22"/>
         </w:rPr>
-        <w:t>Jumlah</w:t>
-      </w:r>
-      <w:proofErr w:type="spellEnd"/>
-      <w:r>
-        <w:rPr>
-          <w:rFonts w:ascii="Arial" w:hAnsi="Arial" w:cs="Arial"/>
-          <w:sz w:val="22"/>
-          <w:szCs w:val="22"/>
-        </w:rPr>
-        <w:t xml:space="preserve"> uang </w:t>
-      </w:r>
-      <w:proofErr w:type="spellStart"/>
-      <w:r>
-        <w:rPr>
-          <w:rFonts w:ascii="Arial" w:hAnsi="Arial" w:cs="Arial"/>
-          <w:sz w:val="22"/>
-          <w:szCs w:val="22"/>
-        </w:rPr>
-        <w:t>tersebut</w:t>
-      </w:r>
-      <w:proofErr w:type="spellEnd"/>
-      <w:r>
-        <w:rPr>
-          <w:rFonts w:ascii="Arial" w:hAnsi="Arial" w:cs="Arial"/>
-          <w:sz w:val="22"/>
-          <w:szCs w:val="22"/>
-        </w:rPr>
-        <w:t xml:space="preserve"> pada </w:t>
-      </w:r>
-      <w:proofErr w:type="spellStart"/>
-      <w:r>
-        <w:rPr>
-          <w:rFonts w:ascii="Arial" w:hAnsi="Arial" w:cs="Arial"/>
-          <w:sz w:val="22"/>
-          <w:szCs w:val="22"/>
-        </w:rPr>
-        <w:t>angka</w:t>
-      </w:r>
-      <w:proofErr w:type="spellEnd"/>
-      <w:r>
-        <w:rPr>
-          <w:rFonts w:ascii="Arial" w:hAnsi="Arial" w:cs="Arial"/>
-          <w:sz w:val="22"/>
-          <w:szCs w:val="22"/>
-        </w:rPr>
-        <w:t xml:space="preserve"> 1 di </w:t>
-      </w:r>
-      <w:proofErr w:type="spellStart"/>
-      <w:r>
-        <w:rPr>
-          <w:rFonts w:ascii="Arial" w:hAnsi="Arial" w:cs="Arial"/>
-          <w:sz w:val="22"/>
-          <w:szCs w:val="22"/>
-        </w:rPr>
-        <w:t>atas</w:t>
-      </w:r>
-      <w:proofErr w:type="spellEnd"/>
-      <w:r>
-        <w:rPr>
-          <w:rFonts w:ascii="Arial" w:hAnsi="Arial" w:cs="Arial"/>
-          <w:sz w:val="22"/>
-          <w:szCs w:val="22"/>
-        </w:rPr>
-        <w:t xml:space="preserve"> </w:t>
-      </w:r>
-      <w:proofErr w:type="spellStart"/>
-      <w:r>
-        <w:rPr>
-          <w:rFonts w:ascii="Arial" w:hAnsi="Arial" w:cs="Arial"/>
-          <w:sz w:val="22"/>
-          <w:szCs w:val="22"/>
-        </w:rPr>
-        <w:t>benar-benar</w:t>
-      </w:r>
-      <w:proofErr w:type="spellEnd"/>
-      <w:r>
-        <w:rPr>
-          <w:rFonts w:ascii="Arial" w:hAnsi="Arial" w:cs="Arial"/>
-          <w:sz w:val="22"/>
-          <w:szCs w:val="22"/>
-        </w:rPr>
-        <w:t xml:space="preserve"> </w:t>
-      </w:r>
-      <w:proofErr w:type="spellStart"/>
-      <w:r>
-        <w:rPr>
-          <w:rFonts w:ascii="Arial" w:hAnsi="Arial" w:cs="Arial"/>
-          <w:sz w:val="22"/>
-          <w:szCs w:val="22"/>
-        </w:rPr>
-        <w:t>dikeluarkan</w:t>
-      </w:r>
-      <w:proofErr w:type="spellEnd"/>
-      <w:r>
-        <w:rPr>
-          <w:rFonts w:ascii="Arial" w:hAnsi="Arial" w:cs="Arial"/>
-          <w:sz w:val="22"/>
-          <w:szCs w:val="22"/>
-        </w:rPr>
-        <w:t xml:space="preserve"> </w:t>
-      </w:r>
-      <w:proofErr w:type="spellStart"/>
-      <w:r>
-        <w:rPr>
-          <w:rFonts w:ascii="Arial" w:hAnsi="Arial" w:cs="Arial"/>
-          <w:sz w:val="22"/>
-          <w:szCs w:val="22"/>
-        </w:rPr>
-        <w:t>untuk</w:t>
-      </w:r>
-      <w:proofErr w:type="spellEnd"/>
-      <w:r>
-        <w:rPr>
-          <w:rFonts w:ascii="Arial" w:hAnsi="Arial" w:cs="Arial"/>
-          <w:sz w:val="22"/>
-          <w:szCs w:val="22"/>
-        </w:rPr>
-        <w:t xml:space="preserve"> </w:t>
-      </w:r>
-      <w:proofErr w:type="spellStart"/>
-      <w:r>
-        <w:rPr>
-          <w:rFonts w:ascii="Arial" w:hAnsi="Arial" w:cs="Arial"/>
-          <w:sz w:val="22"/>
-          <w:szCs w:val="22"/>
-        </w:rPr>
-        <w:t>pelaksanaan</w:t>
-      </w:r>
-      <w:proofErr w:type="spellEnd"/>
-      <w:r>
-        <w:rPr>
-          <w:rFonts w:ascii="Arial" w:hAnsi="Arial" w:cs="Arial"/>
-          <w:sz w:val="22"/>
-          <w:szCs w:val="22"/>
-        </w:rPr>
-        <w:t xml:space="preserve"> </w:t>
-      </w:r>
-      <w:proofErr w:type="spellStart"/>
-      <w:r>
-        <w:rPr>
-          <w:rFonts w:ascii="Arial" w:hAnsi="Arial" w:cs="Arial"/>
-          <w:sz w:val="22"/>
-          <w:szCs w:val="22"/>
-        </w:rPr>
-        <w:t>perjalanan</w:t>
-      </w:r>
-      <w:proofErr w:type="spellEnd"/>
-      <w:r>
-        <w:rPr>
-          <w:rFonts w:ascii="Arial" w:hAnsi="Arial" w:cs="Arial"/>
-          <w:sz w:val="22"/>
-          <w:szCs w:val="22"/>
-        </w:rPr>
-        <w:t xml:space="preserve"> Dinas </w:t>
-      </w:r>
-      <w:proofErr w:type="spellStart"/>
-      <w:r>
-        <w:rPr>
-          <w:rFonts w:ascii="Arial" w:hAnsi="Arial" w:cs="Arial"/>
-          <w:sz w:val="22"/>
-          <w:szCs w:val="22"/>
-        </w:rPr>
-        <w:t>dimaksud</w:t>
-      </w:r>
-      <w:proofErr w:type="spellEnd"/>
-      <w:r>
-        <w:rPr>
-          <w:rFonts w:ascii="Arial" w:hAnsi="Arial" w:cs="Arial"/>
-          <w:sz w:val="22"/>
-          <w:szCs w:val="22"/>
-        </w:rPr>
-        <w:t xml:space="preserve"> dan </w:t>
-      </w:r>
-      <w:proofErr w:type="spellStart"/>
-      <w:r>
-        <w:rPr>
-          <w:rFonts w:ascii="Arial" w:hAnsi="Arial" w:cs="Arial"/>
-          <w:sz w:val="22"/>
-          <w:szCs w:val="22"/>
-        </w:rPr>
-        <w:t>apabila</w:t>
-      </w:r>
-      <w:proofErr w:type="spellEnd"/>
-      <w:r>
-        <w:rPr>
-          <w:rFonts w:ascii="Arial" w:hAnsi="Arial" w:cs="Arial"/>
-          <w:sz w:val="22"/>
-          <w:szCs w:val="22"/>
-        </w:rPr>
-        <w:t xml:space="preserve"> </w:t>
-      </w:r>
-      <w:proofErr w:type="spellStart"/>
-      <w:r>
-        <w:rPr>
-          <w:rFonts w:ascii="Arial" w:hAnsi="Arial" w:cs="Arial"/>
-          <w:sz w:val="22"/>
-          <w:szCs w:val="22"/>
-        </w:rPr>
-        <w:t>dikemudian</w:t>
-      </w:r>
-      <w:proofErr w:type="spellEnd"/>
-      <w:r>
-        <w:rPr>
-          <w:rFonts w:ascii="Arial" w:hAnsi="Arial" w:cs="Arial"/>
-          <w:sz w:val="22"/>
-          <w:szCs w:val="22"/>
-        </w:rPr>
-        <w:t xml:space="preserve"> </w:t>
-      </w:r>
-      <w:proofErr w:type="spellStart"/>
-      <w:r>
-        <w:rPr>
-          <w:rFonts w:ascii="Arial" w:hAnsi="Arial" w:cs="Arial"/>
-          <w:sz w:val="22"/>
-          <w:szCs w:val="22"/>
-        </w:rPr>
-        <w:t>hari</w:t>
-      </w:r>
-      <w:proofErr w:type="spellEnd"/>
-      <w:r>
-        <w:rPr>
-          <w:rFonts w:ascii="Arial" w:hAnsi="Arial" w:cs="Arial"/>
-          <w:sz w:val="22"/>
-          <w:szCs w:val="22"/>
-        </w:rPr>
-        <w:t xml:space="preserve"> </w:t>
-      </w:r>
-      <w:proofErr w:type="spellStart"/>
-      <w:r>
-        <w:rPr>
-          <w:rFonts w:ascii="Arial" w:hAnsi="Arial" w:cs="Arial"/>
-          <w:sz w:val="22"/>
-          <w:szCs w:val="22"/>
-        </w:rPr>
-        <w:t>terdapat</w:t>
-      </w:r>
-      <w:proofErr w:type="spellEnd"/>
-      <w:r>
-        <w:rPr>
-          <w:rFonts w:ascii="Arial" w:hAnsi="Arial" w:cs="Arial"/>
-          <w:sz w:val="22"/>
-          <w:szCs w:val="22"/>
-        </w:rPr>
-        <w:t xml:space="preserve"> </w:t>
-      </w:r>
-      <w:proofErr w:type="spellStart"/>
-      <w:r>
-        <w:rPr>
-          <w:rFonts w:ascii="Arial" w:hAnsi="Arial" w:cs="Arial"/>
-          <w:sz w:val="22"/>
-          <w:szCs w:val="22"/>
-        </w:rPr>
-        <w:t>kelebihan</w:t>
-      </w:r>
-      <w:proofErr w:type="spellEnd"/>
-      <w:r>
-        <w:rPr>
-          <w:rFonts w:ascii="Arial" w:hAnsi="Arial" w:cs="Arial"/>
-          <w:sz w:val="22"/>
-          <w:szCs w:val="22"/>
-        </w:rPr>
-        <w:t xml:space="preserve"> </w:t>
-      </w:r>
-      <w:proofErr w:type="spellStart"/>
-      <w:r>
-        <w:rPr>
-          <w:rFonts w:ascii="Arial" w:hAnsi="Arial" w:cs="Arial"/>
-          <w:sz w:val="22"/>
-          <w:szCs w:val="22"/>
-        </w:rPr>
-        <w:t>atas</w:t>
-      </w:r>
-      <w:proofErr w:type="spellEnd"/>
-      <w:r>
-        <w:rPr>
-          <w:rFonts w:ascii="Arial" w:hAnsi="Arial" w:cs="Arial"/>
-          <w:sz w:val="22"/>
-          <w:szCs w:val="22"/>
-        </w:rPr>
-        <w:t xml:space="preserve"> </w:t>
-      </w:r>
-      <w:proofErr w:type="spellStart"/>
-      <w:r>
-        <w:rPr>
-          <w:rFonts w:ascii="Arial" w:hAnsi="Arial" w:cs="Arial"/>
-          <w:sz w:val="22"/>
-          <w:szCs w:val="22"/>
-        </w:rPr>
-        <w:t>pembayaran</w:t>
-      </w:r>
-      <w:proofErr w:type="spellEnd"/>
-      <w:r>
-        <w:rPr>
-          <w:rFonts w:ascii="Arial" w:hAnsi="Arial" w:cs="Arial"/>
-          <w:sz w:val="22"/>
-          <w:szCs w:val="22"/>
-        </w:rPr>
-        <w:t xml:space="preserve">, kami </w:t>
-      </w:r>
-      <w:proofErr w:type="spellStart"/>
-      <w:r>
-        <w:rPr>
-          <w:rFonts w:ascii="Arial" w:hAnsi="Arial" w:cs="Arial"/>
-          <w:sz w:val="22"/>
-          <w:szCs w:val="22"/>
-        </w:rPr>
-        <w:t>bersedia</w:t>
-      </w:r>
-      <w:proofErr w:type="spellEnd"/>
-      <w:r>
-        <w:rPr>
-          <w:rFonts w:ascii="Arial" w:hAnsi="Arial" w:cs="Arial"/>
-          <w:sz w:val="22"/>
-          <w:szCs w:val="22"/>
-        </w:rPr>
-        <w:t xml:space="preserve"> </w:t>
-      </w:r>
-      <w:proofErr w:type="spellStart"/>
-      <w:r>
-        <w:rPr>
-          <w:rFonts w:ascii="Arial" w:hAnsi="Arial" w:cs="Arial"/>
-          <w:sz w:val="22"/>
-          <w:szCs w:val="22"/>
-        </w:rPr>
-        <w:t>untuk</w:t>
-      </w:r>
-      <w:proofErr w:type="spellEnd"/>
-      <w:r>
-        <w:rPr>
-          <w:rFonts w:ascii="Arial" w:hAnsi="Arial" w:cs="Arial"/>
-          <w:sz w:val="22"/>
-          <w:szCs w:val="22"/>
-        </w:rPr>
-        <w:t xml:space="preserve"> </w:t>
-      </w:r>
-      <w:proofErr w:type="spellStart"/>
-      <w:r>
-        <w:rPr>
-          <w:rFonts w:ascii="Arial" w:hAnsi="Arial" w:cs="Arial"/>
-          <w:sz w:val="22"/>
-          <w:szCs w:val="22"/>
-        </w:rPr>
-        <w:t>menyetorkan</w:t>
-      </w:r>
-      <w:proofErr w:type="spellEnd"/>
-      <w:r>
-        <w:rPr>
-          <w:rFonts w:ascii="Arial" w:hAnsi="Arial" w:cs="Arial"/>
-          <w:sz w:val="22"/>
-          <w:szCs w:val="22"/>
-        </w:rPr>
-        <w:t xml:space="preserve"> </w:t>
-      </w:r>
-      <w:proofErr w:type="spellStart"/>
-      <w:r>
-        <w:rPr>
-          <w:rFonts w:ascii="Arial" w:hAnsi="Arial" w:cs="Arial"/>
-          <w:sz w:val="22"/>
-          <w:szCs w:val="22"/>
-        </w:rPr>
-        <w:t>kelebihan</w:t>
-      </w:r>
-      <w:proofErr w:type="spellEnd"/>
-      <w:r>
-        <w:rPr>
-          <w:rFonts w:ascii="Arial" w:hAnsi="Arial" w:cs="Arial"/>
-          <w:sz w:val="22"/>
-          <w:szCs w:val="22"/>
-        </w:rPr>
-        <w:t xml:space="preserve"> </w:t>
-      </w:r>
-      <w:proofErr w:type="spellStart"/>
-      <w:r>
-        <w:rPr>
-          <w:rFonts w:ascii="Arial" w:hAnsi="Arial" w:cs="Arial"/>
-          <w:sz w:val="22"/>
-          <w:szCs w:val="22"/>
-        </w:rPr>
-        <w:t>tersebut</w:t>
-      </w:r>
-      <w:proofErr w:type="spellEnd"/>
-      <w:r>
-        <w:rPr>
-          <w:rFonts w:ascii="Arial" w:hAnsi="Arial" w:cs="Arial"/>
-          <w:sz w:val="22"/>
-          <w:szCs w:val="22"/>
-        </w:rPr>
-        <w:t xml:space="preserve"> </w:t>
-      </w:r>
-      <w:proofErr w:type="spellStart"/>
-      <w:r>
-        <w:rPr>
-          <w:rFonts w:ascii="Arial" w:hAnsi="Arial" w:cs="Arial"/>
-          <w:sz w:val="22"/>
-          <w:szCs w:val="22"/>
-        </w:rPr>
-        <w:t>ke</w:t>
-      </w:r>
-      <w:proofErr w:type="spellEnd"/>
-      <w:r>
-        <w:rPr>
-          <w:rFonts w:ascii="Arial" w:hAnsi="Arial" w:cs="Arial"/>
-          <w:sz w:val="22"/>
-          <w:szCs w:val="22"/>
-        </w:rPr>
-        <w:t xml:space="preserve"> kas </w:t>
-      </w:r>
-      <w:proofErr w:type="spellStart"/>
-      <w:r>
-        <w:rPr>
-          <w:rFonts w:ascii="Arial" w:hAnsi="Arial" w:cs="Arial"/>
-          <w:sz w:val="22"/>
-          <w:szCs w:val="22"/>
-        </w:rPr>
-        <w:t>daerah</w:t>
-      </w:r>
-      <w:proofErr w:type="spellEnd"/>
-      <w:r>
-        <w:rPr>
-          <w:rFonts w:ascii="Arial" w:hAnsi="Arial" w:cs="Arial"/>
-          <w:sz w:val="22"/>
-          <w:szCs w:val="22"/>
-        </w:rPr>
-        <w:t>.</w:t>
+        <w:t>Jumlah uang tersebut pada angka 1 di atas benar-benar dikeluarkan untuk pelaksanaan perjalanan Dinas dimaksud dan apabila dikemudian hari terdapat kelebihan atas pembayaran, kami bersedia untuk menyetorkan kelebihan tersebut ke kas daerah.</w:t>
       </w:r>
     </w:p>
     <w:p>

</xml_diff>